<commit_message>
Added 6 use cases
</commit_message>
<xml_diff>
--- a/Use cases Tick Attack.docx
+++ b/Use cases Tick Attack.docx
@@ -1,6 +1,6 @@
 
 <file path=word/document.xml><?xml version="1.0" encoding="utf-8"?>
-<w:document xmlns:wpc="http://schemas.microsoft.com/office/word/2010/wordprocessingCanvas" xmlns:cx="http://schemas.microsoft.com/office/drawing/2014/chartex" xmlns:cx1="http://schemas.microsoft.com/office/drawing/2015/9/8/chartex" xmlns:cx2="http://schemas.microsoft.com/office/drawing/2015/10/21/chartex" xmlns:cx3="http://schemas.microsoft.com/office/drawing/2016/5/9/chartex" xmlns:cx4="http://schemas.microsoft.com/office/drawing/2016/5/10/chartex" xmlns:cx5="http://schemas.microsoft.com/office/drawing/2016/5/11/chartex" xmlns:mc="http://schemas.openxmlformats.org/markup-compatibility/2006" xmlns:o="urn:schemas-microsoft-com:office:office" xmlns:r="http://schemas.openxmlformats.org/officeDocument/2006/relationships" xmlns:m="http://schemas.openxmlformats.org/officeDocument/2006/math" xmlns:v="urn:schemas-microsoft-com:vml" xmlns:wp14="http://schemas.microsoft.com/office/word/2010/wordprocessingDrawing" xmlns:wp="http://schemas.openxmlformats.org/drawingml/2006/wordprocessingDrawing" xmlns:w10="urn:schemas-microsoft-com:office:word" xmlns:w="http://schemas.openxmlformats.org/wordprocessingml/2006/main" xmlns:w14="http://schemas.microsoft.com/office/word/2010/wordml" xmlns:w15="http://schemas.microsoft.com/office/word/2012/wordml" xmlns:w16se="http://schemas.microsoft.com/office/word/2015/wordml/symex" xmlns:wpg="http://schemas.microsoft.com/office/word/2010/wordprocessingGroup" xmlns:wpi="http://schemas.microsoft.com/office/word/2010/wordprocessingInk" xmlns:wne="http://schemas.microsoft.com/office/word/2006/wordml" xmlns:wps="http://schemas.microsoft.com/office/word/2010/wordprocessingShape" mc:Ignorable="w14 w15 w16se wp14">
+<w:document xmlns:wpc="http://schemas.microsoft.com/office/word/2010/wordprocessingCanvas" xmlns:cx="http://schemas.microsoft.com/office/drawing/2014/chartex" xmlns:cx1="http://schemas.microsoft.com/office/drawing/2015/9/8/chartex" xmlns:cx2="http://schemas.microsoft.com/office/drawing/2015/10/21/chartex" xmlns:mc="http://schemas.openxmlformats.org/markup-compatibility/2006" xmlns:o="urn:schemas-microsoft-com:office:office" xmlns:r="http://schemas.openxmlformats.org/officeDocument/2006/relationships" xmlns:m="http://schemas.openxmlformats.org/officeDocument/2006/math" xmlns:v="urn:schemas-microsoft-com:vml" xmlns:wp14="http://schemas.microsoft.com/office/word/2010/wordprocessingDrawing" xmlns:wp="http://schemas.openxmlformats.org/drawingml/2006/wordprocessingDrawing" xmlns:w10="urn:schemas-microsoft-com:office:word" xmlns:w="http://schemas.openxmlformats.org/wordprocessingml/2006/main" xmlns:w14="http://schemas.microsoft.com/office/word/2010/wordml" xmlns:w15="http://schemas.microsoft.com/office/word/2012/wordml" xmlns:w16se="http://schemas.microsoft.com/office/word/2015/wordml/symex" xmlns:wpg="http://schemas.microsoft.com/office/word/2010/wordprocessingGroup" xmlns:wpi="http://schemas.microsoft.com/office/word/2010/wordprocessingInk" xmlns:wne="http://schemas.microsoft.com/office/word/2006/wordml" xmlns:wps="http://schemas.microsoft.com/office/word/2010/wordprocessingShape" mc:Ignorable="w14 w15 w16se wp14">
   <w:body>
     <w:p/>
     <w:tbl>
@@ -13,7 +13,7 @@
         <w:gridCol w:w="3514"/>
         <w:gridCol w:w="3222"/>
         <w:gridCol w:w="805"/>
-        <w:gridCol w:w="1088"/>
+        <w:gridCol w:w="1274"/>
       </w:tblGrid>
       <w:tr>
         <w:tc>
@@ -48,7 +48,7 @@
         </w:tc>
         <w:tc>
           <w:tcPr>
-            <w:tcW w:w="1088" w:type="dxa"/>
+            <w:tcW w:w="1274" w:type="dxa"/>
           </w:tcPr>
           <w:p>
             <w:r>
@@ -106,27 +106,19 @@
         </w:tc>
         <w:tc>
           <w:tcPr>
-            <w:tcW w:w="1088" w:type="dxa"/>
-          </w:tcPr>
-          <w:p/>
-        </w:tc>
-      </w:tr>
-      <w:tr>
-        <w:tc>
-          <w:tcPr>
-            <w:tcW w:w="3514" w:type="dxa"/>
-          </w:tcPr>
-          <w:p>
-            <w:r>
-              <w:t xml:space="preserve">User can select a quest </w:t>
-            </w:r>
-            <w:proofErr w:type="gramStart"/>
-            <w:r>
-              <w:t>at all times</w:t>
-            </w:r>
-            <w:proofErr w:type="gramEnd"/>
-            <w:r>
-              <w:t>.</w:t>
+            <w:tcW w:w="1274" w:type="dxa"/>
+          </w:tcPr>
+          <w:p/>
+        </w:tc>
+      </w:tr>
+      <w:tr>
+        <w:tc>
+          <w:tcPr>
+            <w:tcW w:w="3514" w:type="dxa"/>
+          </w:tcPr>
+          <w:p>
+            <w:r>
+              <w:t>User can select a quest at all times.</w:t>
             </w:r>
           </w:p>
         </w:tc>
@@ -152,12 +144,9 @@
         </w:tc>
         <w:tc>
           <w:tcPr>
-            <w:tcW w:w="1088" w:type="dxa"/>
-          </w:tcPr>
-          <w:p>
-            <w:bookmarkStart w:id="0" w:name="_GoBack"/>
-            <w:bookmarkEnd w:id="0"/>
-          </w:p>
+            <w:tcW w:w="1274" w:type="dxa"/>
+          </w:tcPr>
+          <w:p/>
         </w:tc>
       </w:tr>
       <w:tr>
@@ -193,7 +182,7 @@
         </w:tc>
         <w:tc>
           <w:tcPr>
-            <w:tcW w:w="1088" w:type="dxa"/>
+            <w:tcW w:w="1274" w:type="dxa"/>
           </w:tcPr>
           <w:p/>
         </w:tc>
@@ -231,7 +220,7 @@
         </w:tc>
         <w:tc>
           <w:tcPr>
-            <w:tcW w:w="1088" w:type="dxa"/>
+            <w:tcW w:w="1274" w:type="dxa"/>
           </w:tcPr>
           <w:p/>
         </w:tc>
@@ -269,7 +258,7 @@
         </w:tc>
         <w:tc>
           <w:tcPr>
-            <w:tcW w:w="1088" w:type="dxa"/>
+            <w:tcW w:w="1274" w:type="dxa"/>
           </w:tcPr>
           <w:p/>
         </w:tc>
@@ -323,7 +312,7 @@
         </w:tc>
         <w:tc>
           <w:tcPr>
-            <w:tcW w:w="1088" w:type="dxa"/>
+            <w:tcW w:w="1274" w:type="dxa"/>
           </w:tcPr>
           <w:p/>
         </w:tc>
@@ -369,7 +358,7 @@
         </w:tc>
         <w:tc>
           <w:tcPr>
-            <w:tcW w:w="1088" w:type="dxa"/>
+            <w:tcW w:w="1274" w:type="dxa"/>
           </w:tcPr>
           <w:p/>
         </w:tc>
@@ -407,7 +396,7 @@
         </w:tc>
         <w:tc>
           <w:tcPr>
-            <w:tcW w:w="1088" w:type="dxa"/>
+            <w:tcW w:w="1274" w:type="dxa"/>
           </w:tcPr>
           <w:p/>
         </w:tc>
@@ -445,7 +434,7 @@
         </w:tc>
         <w:tc>
           <w:tcPr>
-            <w:tcW w:w="1088" w:type="dxa"/>
+            <w:tcW w:w="1274" w:type="dxa"/>
           </w:tcPr>
           <w:p/>
         </w:tc>
@@ -483,7 +472,7 @@
         </w:tc>
         <w:tc>
           <w:tcPr>
-            <w:tcW w:w="1088" w:type="dxa"/>
+            <w:tcW w:w="1274" w:type="dxa"/>
           </w:tcPr>
           <w:p/>
         </w:tc>
@@ -521,7 +510,7 @@
         </w:tc>
         <w:tc>
           <w:tcPr>
-            <w:tcW w:w="1088" w:type="dxa"/>
+            <w:tcW w:w="1274" w:type="dxa"/>
           </w:tcPr>
           <w:p/>
         </w:tc>
@@ -559,7 +548,7 @@
         </w:tc>
         <w:tc>
           <w:tcPr>
-            <w:tcW w:w="1088" w:type="dxa"/>
+            <w:tcW w:w="1274" w:type="dxa"/>
           </w:tcPr>
           <w:p/>
         </w:tc>
@@ -597,7 +586,7 @@
         </w:tc>
         <w:tc>
           <w:tcPr>
-            <w:tcW w:w="1088" w:type="dxa"/>
+            <w:tcW w:w="1274" w:type="dxa"/>
           </w:tcPr>
           <w:p/>
         </w:tc>
@@ -636,7 +625,7 @@
         </w:tc>
         <w:tc>
           <w:tcPr>
-            <w:tcW w:w="1088" w:type="dxa"/>
+            <w:tcW w:w="1274" w:type="dxa"/>
           </w:tcPr>
           <w:p/>
         </w:tc>
@@ -674,7 +663,7 @@
         </w:tc>
         <w:tc>
           <w:tcPr>
-            <w:tcW w:w="1088" w:type="dxa"/>
+            <w:tcW w:w="1274" w:type="dxa"/>
           </w:tcPr>
           <w:p/>
         </w:tc>
@@ -712,7 +701,7 @@
         </w:tc>
         <w:tc>
           <w:tcPr>
-            <w:tcW w:w="1088" w:type="dxa"/>
+            <w:tcW w:w="1274" w:type="dxa"/>
           </w:tcPr>
           <w:p/>
         </w:tc>
@@ -750,7 +739,7 @@
         </w:tc>
         <w:tc>
           <w:tcPr>
-            <w:tcW w:w="1088" w:type="dxa"/>
+            <w:tcW w:w="1274" w:type="dxa"/>
           </w:tcPr>
           <w:p/>
         </w:tc>
@@ -788,7 +777,7 @@
         </w:tc>
         <w:tc>
           <w:tcPr>
-            <w:tcW w:w="1088" w:type="dxa"/>
+            <w:tcW w:w="1274" w:type="dxa"/>
           </w:tcPr>
           <w:p/>
         </w:tc>
@@ -826,7 +815,7 @@
         </w:tc>
         <w:tc>
           <w:tcPr>
-            <w:tcW w:w="1088" w:type="dxa"/>
+            <w:tcW w:w="1274" w:type="dxa"/>
           </w:tcPr>
           <w:p/>
         </w:tc>
@@ -864,7 +853,7 @@
         </w:tc>
         <w:tc>
           <w:tcPr>
-            <w:tcW w:w="1088" w:type="dxa"/>
+            <w:tcW w:w="1274" w:type="dxa"/>
           </w:tcPr>
           <w:p/>
         </w:tc>
@@ -902,7 +891,7 @@
         </w:tc>
         <w:tc>
           <w:tcPr>
-            <w:tcW w:w="1088" w:type="dxa"/>
+            <w:tcW w:w="1274" w:type="dxa"/>
           </w:tcPr>
           <w:p/>
         </w:tc>
@@ -943,7 +932,7 @@
         </w:tc>
         <w:tc>
           <w:tcPr>
-            <w:tcW w:w="1088" w:type="dxa"/>
+            <w:tcW w:w="1274" w:type="dxa"/>
           </w:tcPr>
           <w:p/>
         </w:tc>
@@ -981,7 +970,7 @@
         </w:tc>
         <w:tc>
           <w:tcPr>
-            <w:tcW w:w="1088" w:type="dxa"/>
+            <w:tcW w:w="1274" w:type="dxa"/>
           </w:tcPr>
           <w:p>
             <w:r>
@@ -1028,7 +1017,7 @@
         </w:tc>
         <w:tc>
           <w:tcPr>
-            <w:tcW w:w="1088" w:type="dxa"/>
+            <w:tcW w:w="1274" w:type="dxa"/>
           </w:tcPr>
           <w:p/>
         </w:tc>
@@ -1066,7 +1055,7 @@
         </w:tc>
         <w:tc>
           <w:tcPr>
-            <w:tcW w:w="1088" w:type="dxa"/>
+            <w:tcW w:w="1274" w:type="dxa"/>
           </w:tcPr>
           <w:p/>
         </w:tc>
@@ -1114,7 +1103,7 @@
         </w:tc>
         <w:tc>
           <w:tcPr>
-            <w:tcW w:w="1088" w:type="dxa"/>
+            <w:tcW w:w="1274" w:type="dxa"/>
           </w:tcPr>
           <w:p/>
         </w:tc>
@@ -1152,7 +1141,7 @@
         </w:tc>
         <w:tc>
           <w:tcPr>
-            <w:tcW w:w="1088" w:type="dxa"/>
+            <w:tcW w:w="1274" w:type="dxa"/>
           </w:tcPr>
           <w:p/>
         </w:tc>
@@ -1191,7 +1180,7 @@
         </w:tc>
         <w:tc>
           <w:tcPr>
-            <w:tcW w:w="1088" w:type="dxa"/>
+            <w:tcW w:w="1274" w:type="dxa"/>
           </w:tcPr>
           <w:p/>
         </w:tc>
@@ -1234,7 +1223,7 @@
         </w:tc>
         <w:tc>
           <w:tcPr>
-            <w:tcW w:w="1088" w:type="dxa"/>
+            <w:tcW w:w="1274" w:type="dxa"/>
           </w:tcPr>
           <w:p>
             <w:r>
@@ -1281,14 +1270,334 @@
         </w:tc>
         <w:tc>
           <w:tcPr>
-            <w:tcW w:w="1088" w:type="dxa"/>
+            <w:tcW w:w="1274" w:type="dxa"/>
           </w:tcPr>
           <w:p/>
         </w:tc>
       </w:tr>
     </w:tbl>
     <w:p/>
+    <w:p>
+      <w:r>
+        <w:t>Previous tests are not broken.</w:t>
+      </w:r>
+    </w:p>
     <w:p/>
+    <w:tbl>
+      <w:tblPr>
+        <w:tblStyle w:val="TableGrid"/>
+        <w:tblW w:w="8554" w:type="dxa"/>
+        <w:tblLook w:val="04A0" w:firstRow="1" w:lastRow="0" w:firstColumn="1" w:lastColumn="0" w:noHBand="0" w:noVBand="1"/>
+      </w:tblPr>
+      <w:tblGrid>
+        <w:gridCol w:w="3475"/>
+        <w:gridCol w:w="3187"/>
+        <w:gridCol w:w="804"/>
+        <w:gridCol w:w="1088"/>
+      </w:tblGrid>
+      <w:tr>
+        <w:tc>
+          <w:tcPr>
+            <w:tcW w:w="3475" w:type="dxa"/>
+          </w:tcPr>
+          <w:p>
+            <w:r>
+              <w:t>Test Case</w:t>
+            </w:r>
+          </w:p>
+        </w:tc>
+        <w:tc>
+          <w:tcPr>
+            <w:tcW w:w="3187" w:type="dxa"/>
+          </w:tcPr>
+          <w:p>
+            <w:r>
+              <w:t>Expected Result</w:t>
+            </w:r>
+          </w:p>
+        </w:tc>
+        <w:tc>
+          <w:tcPr>
+            <w:tcW w:w="804" w:type="dxa"/>
+          </w:tcPr>
+          <w:p>
+            <w:r>
+              <w:t>Result</w:t>
+            </w:r>
+          </w:p>
+        </w:tc>
+        <w:tc>
+          <w:tcPr>
+            <w:tcW w:w="1088" w:type="dxa"/>
+          </w:tcPr>
+          <w:p>
+            <w:r>
+              <w:t>Notes</w:t>
+            </w:r>
+          </w:p>
+        </w:tc>
+      </w:tr>
+      <w:tr>
+        <w:tc>
+          <w:tcPr>
+            <w:tcW w:w="3475" w:type="dxa"/>
+          </w:tcPr>
+          <w:p>
+            <w:r>
+              <w:t xml:space="preserve">User tries to go </w:t>
+            </w:r>
+            <w:r>
+              <w:t>to “Witch’s Hut</w:t>
+            </w:r>
+            <w:r>
+              <w:t>” while no Task is being performed.</w:t>
+            </w:r>
+          </w:p>
+        </w:tc>
+        <w:tc>
+          <w:tcPr>
+            <w:tcW w:w="3187" w:type="dxa"/>
+          </w:tcPr>
+          <w:p>
+            <w:r>
+              <w:t>User goes to “Witch’s Hut” and items available to be purchased</w:t>
+            </w:r>
+            <w:r>
+              <w:t xml:space="preserve"> are displayed.</w:t>
+            </w:r>
+          </w:p>
+        </w:tc>
+        <w:tc>
+          <w:tcPr>
+            <w:tcW w:w="804" w:type="dxa"/>
+          </w:tcPr>
+          <w:p>
+            <w:r>
+              <w:t>PASS</w:t>
+            </w:r>
+          </w:p>
+        </w:tc>
+        <w:tc>
+          <w:tcPr>
+            <w:tcW w:w="1088" w:type="dxa"/>
+          </w:tcPr>
+          <w:p/>
+        </w:tc>
+      </w:tr>
+      <w:tr>
+        <w:trPr>
+          <w:trHeight w:val="576"/>
+        </w:trPr>
+        <w:tc>
+          <w:tcPr>
+            <w:tcW w:w="3475" w:type="dxa"/>
+          </w:tcPr>
+          <w:p>
+            <w:r>
+              <w:t>User tries to go to “Witch’s Hut</w:t>
+            </w:r>
+            <w:r>
+              <w:t>” while a</w:t>
+            </w:r>
+            <w:r>
+              <w:t xml:space="preserve"> Task is being performed.</w:t>
+            </w:r>
+          </w:p>
+        </w:tc>
+        <w:tc>
+          <w:tcPr>
+            <w:tcW w:w="3187" w:type="dxa"/>
+          </w:tcPr>
+          <w:p>
+            <w:r>
+              <w:t>User is not allowed, and a dialog should appear.</w:t>
+            </w:r>
+          </w:p>
+        </w:tc>
+        <w:tc>
+          <w:tcPr>
+            <w:tcW w:w="804" w:type="dxa"/>
+          </w:tcPr>
+          <w:p>
+            <w:r>
+              <w:t>PASS</w:t>
+            </w:r>
+          </w:p>
+        </w:tc>
+        <w:tc>
+          <w:tcPr>
+            <w:tcW w:w="1088" w:type="dxa"/>
+          </w:tcPr>
+          <w:p/>
+        </w:tc>
+      </w:tr>
+      <w:tr>
+        <w:trPr>
+          <w:trHeight w:val="576"/>
+        </w:trPr>
+        <w:tc>
+          <w:tcPr>
+            <w:tcW w:w="3475" w:type="dxa"/>
+          </w:tcPr>
+          <w:p>
+            <w:r>
+              <w:t>Brew a potion without potion book</w:t>
+            </w:r>
+          </w:p>
+        </w:tc>
+        <w:tc>
+          <w:tcPr>
+            <w:tcW w:w="3187" w:type="dxa"/>
+          </w:tcPr>
+          <w:p>
+            <w:r>
+              <w:t xml:space="preserve">Dialog telling the user they can’t </w:t>
+            </w:r>
+          </w:p>
+        </w:tc>
+        <w:tc>
+          <w:tcPr>
+            <w:tcW w:w="804" w:type="dxa"/>
+          </w:tcPr>
+          <w:p>
+            <w:r>
+              <w:t>PASS</w:t>
+            </w:r>
+          </w:p>
+        </w:tc>
+        <w:tc>
+          <w:tcPr>
+            <w:tcW w:w="1088" w:type="dxa"/>
+          </w:tcPr>
+          <w:p/>
+        </w:tc>
+      </w:tr>
+      <w:tr>
+        <w:trPr>
+          <w:trHeight w:val="576"/>
+        </w:trPr>
+        <w:tc>
+          <w:tcPr>
+            <w:tcW w:w="3475" w:type="dxa"/>
+          </w:tcPr>
+          <w:p>
+            <w:r>
+              <w:t>Brew a potion with potion book and without ingredients</w:t>
+            </w:r>
+          </w:p>
+        </w:tc>
+        <w:tc>
+          <w:tcPr>
+            <w:tcW w:w="3187" w:type="dxa"/>
+          </w:tcPr>
+          <w:p>
+            <w:r>
+              <w:t>Print out dialog telling the user they don’t have the ingredients</w:t>
+            </w:r>
+          </w:p>
+        </w:tc>
+        <w:tc>
+          <w:tcPr>
+            <w:tcW w:w="804" w:type="dxa"/>
+          </w:tcPr>
+          <w:p>
+            <w:r>
+              <w:t>PASS</w:t>
+            </w:r>
+          </w:p>
+        </w:tc>
+        <w:tc>
+          <w:tcPr>
+            <w:tcW w:w="1088" w:type="dxa"/>
+          </w:tcPr>
+          <w:p/>
+        </w:tc>
+      </w:tr>
+      <w:tr>
+        <w:trPr>
+          <w:trHeight w:val="576"/>
+        </w:trPr>
+        <w:tc>
+          <w:tcPr>
+            <w:tcW w:w="3475" w:type="dxa"/>
+          </w:tcPr>
+          <w:p>
+            <w:r>
+              <w:t>Brew a potion with the ingredients</w:t>
+            </w:r>
+          </w:p>
+        </w:tc>
+        <w:tc>
+          <w:tcPr>
+            <w:tcW w:w="3187" w:type="dxa"/>
+          </w:tcPr>
+          <w:p>
+            <w:r>
+              <w:t>Should decrement ingredients and take time to brew, then add new potion to inventory</w:t>
+            </w:r>
+          </w:p>
+        </w:tc>
+        <w:tc>
+          <w:tcPr>
+            <w:tcW w:w="804" w:type="dxa"/>
+          </w:tcPr>
+          <w:p>
+            <w:r>
+              <w:t>PASS</w:t>
+            </w:r>
+          </w:p>
+        </w:tc>
+        <w:tc>
+          <w:tcPr>
+            <w:tcW w:w="1088" w:type="dxa"/>
+          </w:tcPr>
+          <w:p/>
+        </w:tc>
+      </w:tr>
+      <w:tr>
+        <w:trPr>
+          <w:trHeight w:val="576"/>
+        </w:trPr>
+        <w:tc>
+          <w:tcPr>
+            <w:tcW w:w="3475" w:type="dxa"/>
+          </w:tcPr>
+          <w:p>
+            <w:r>
+              <w:t>Brew a potion during another task.</w:t>
+            </w:r>
+          </w:p>
+        </w:tc>
+        <w:tc>
+          <w:tcPr>
+            <w:tcW w:w="3187" w:type="dxa"/>
+          </w:tcPr>
+          <w:p>
+            <w:r>
+              <w:t>Should not allow you until task is over</w:t>
+            </w:r>
+          </w:p>
+        </w:tc>
+        <w:tc>
+          <w:tcPr>
+            <w:tcW w:w="804" w:type="dxa"/>
+          </w:tcPr>
+          <w:p>
+            <w:r>
+              <w:t>PASS</w:t>
+            </w:r>
+          </w:p>
+        </w:tc>
+        <w:tc>
+          <w:tcPr>
+            <w:tcW w:w="1088" w:type="dxa"/>
+          </w:tcPr>
+          <w:p/>
+        </w:tc>
+        <w:bookmarkStart w:id="0" w:name="_GoBack"/>
+        <w:bookmarkEnd w:id="0"/>
+      </w:tr>
+    </w:tbl>
     <w:p/>
     <w:sectPr>
       <w:pgSz w:w="12240" w:h="15840"/>
@@ -1317,7 +1626,7 @@
       </w:pPr>
     </w:pPrDefault>
   </w:docDefaults>
-  <w:latentStyles w:defLockedState="0" w:defUIPriority="99" w:defSemiHidden="0" w:defUnhideWhenUsed="0" w:defQFormat="0" w:count="374">
+  <w:latentStyles w:defLockedState="0" w:defUIPriority="99" w:defSemiHidden="0" w:defUnhideWhenUsed="0" w:defQFormat="0" w:count="372">
     <w:lsdException w:name="Normal" w:uiPriority="0" w:qFormat="1"/>
     <w:lsdException w:name="heading 1" w:uiPriority="9" w:qFormat="1"/>
     <w:lsdException w:name="heading 2" w:semiHidden="1" w:uiPriority="9" w:unhideWhenUsed="1" w:qFormat="1"/>
@@ -1423,6 +1732,7 @@
     <w:lsdException w:name="HTML Sample" w:semiHidden="1" w:unhideWhenUsed="1"/>
     <w:lsdException w:name="HTML Typewriter" w:semiHidden="1" w:unhideWhenUsed="1"/>
     <w:lsdException w:name="HTML Variable" w:semiHidden="1" w:unhideWhenUsed="1"/>
+    <w:lsdException w:name="Normal Table" w:semiHidden="1" w:unhideWhenUsed="1"/>
     <w:lsdException w:name="annotation subject" w:semiHidden="1" w:unhideWhenUsed="1"/>
     <w:lsdException w:name="No List" w:semiHidden="1" w:unhideWhenUsed="1"/>
     <w:lsdException w:name="Outline List 1" w:semiHidden="1" w:unhideWhenUsed="1"/>
@@ -1467,6 +1777,7 @@
     <w:lsdException w:name="Table Professional" w:semiHidden="1" w:unhideWhenUsed="1"/>
     <w:lsdException w:name="Table Subtle 1" w:semiHidden="1" w:unhideWhenUsed="1"/>
     <w:lsdException w:name="Table Subtle 2" w:semiHidden="1" w:unhideWhenUsed="1"/>
+    <w:lsdException w:name="Table Web 1" w:semiHidden="1" w:unhideWhenUsed="1"/>
     <w:lsdException w:name="Table Web 2" w:semiHidden="1" w:unhideWhenUsed="1"/>
     <w:lsdException w:name="Table Web 3" w:semiHidden="1" w:unhideWhenUsed="1"/>
     <w:lsdException w:name="Balloon Text" w:semiHidden="1" w:unhideWhenUsed="1"/>
@@ -1688,8 +1999,6 @@
     <w:lsdException w:name="List Table 6 Colorful Accent 6" w:uiPriority="51"/>
     <w:lsdException w:name="List Table 7 Colorful Accent 6" w:uiPriority="52"/>
     <w:lsdException w:name="Mention" w:semiHidden="1" w:unhideWhenUsed="1"/>
-    <w:lsdException w:name="Smart Hyperlink" w:semiHidden="1" w:unhideWhenUsed="1"/>
-    <w:lsdException w:name="Hashtag" w:semiHidden="1" w:unhideWhenUsed="1"/>
   </w:latentStyles>
   <w:style w:type="paragraph" w:default="1" w:styleId="Normal">
     <w:name w:val="Normal"/>

</xml_diff>